<commit_message>
fixed stray end tag, fixed start body tag, fixed body lang
</commit_message>
<xml_diff>
--- a/eksamensdokument.docx
+++ b/eksamensdokument.docx
@@ -29,11 +29,337 @@
       </w:r>
       <w:proofErr w:type="spellEnd"/>
       <w:r>
-        <w:t xml:space="preserve"> metadata og vanlig metadata har ikke blitt lagt til på alle sider. </w:t>
+        <w:t xml:space="preserve"> metadata og vanlig metadata har ikke blitt lagt til på alle </w:t>
+      </w:r>
+      <w:proofErr w:type="gramStart"/>
+      <w:r>
+        <w:t>sider</w:t>
+      </w:r>
+      <w:proofErr w:type="gramEnd"/>
+      <w:r>
+        <w:t xml:space="preserve"> men det er lagt inn støtte for det. </w:t>
       </w:r>
     </w:p>
     <w:p>
       <w:r>
+        <w:t xml:space="preserve">Redegjørelser for kodevalg som ikke nødvendigvis har vært nøye gjennomgått/i det hele tatt i forelesning. </w:t>
+      </w:r>
+    </w:p>
+    <w:p>
+      <w:r>
+        <w:rPr>
+          <w:b/>
+        </w:rPr>
+        <w:t xml:space="preserve">Hvorfor ikke bruke </w:t>
+      </w:r>
+      <w:proofErr w:type="spellStart"/>
+      <w:r>
+        <w:rPr>
+          <w:b/>
+        </w:rPr>
+        <w:t>title</w:t>
+      </w:r>
+      <w:proofErr w:type="spellEnd"/>
+      <w:r>
+        <w:rPr>
+          <w:b/>
+        </w:rPr>
+        <w:t xml:space="preserve"> </w:t>
+      </w:r>
+      <w:proofErr w:type="spellStart"/>
+      <w:r>
+        <w:rPr>
+          <w:b/>
+        </w:rPr>
+        <w:t>attribut</w:t>
+      </w:r>
+      <w:proofErr w:type="spellEnd"/>
+      <w:r>
+        <w:br/>
+        <w:t xml:space="preserve">Har ikke lagt på </w:t>
+      </w:r>
+      <w:proofErr w:type="spellStart"/>
+      <w:r>
+        <w:t>title</w:t>
+      </w:r>
+      <w:proofErr w:type="spellEnd"/>
+      <w:r>
+        <w:t xml:space="preserve"> </w:t>
+      </w:r>
+      <w:proofErr w:type="spellStart"/>
+      <w:r>
+        <w:t>attribut</w:t>
+      </w:r>
+      <w:proofErr w:type="spellEnd"/>
+      <w:r>
+        <w:t xml:space="preserve"> på særlig mange/kanskje null elementer da det er sett ned på av </w:t>
+      </w:r>
+      <w:proofErr w:type="spellStart"/>
+      <w:r>
+        <w:t>whatwg</w:t>
+      </w:r>
+      <w:proofErr w:type="spellEnd"/>
+      <w:r>
+        <w:t>, tenker det er da ikke bra å bruke det generelt.</w:t>
+      </w:r>
+    </w:p>
+    <w:p>
+      <w:hyperlink r:id="rId4" w:anchor="the-title-attribute">
+        <w:r>
+          <w:rPr>
+            <w:color w:val="1155CC"/>
+            <w:u w:val="single"/>
+          </w:rPr>
+          <w:t>https://html.spec.whatwg.org/multipage/dom.html#the-title-attribute</w:t>
+        </w:r>
+      </w:hyperlink>
+    </w:p>
+    <w:p>
+      <w:r>
+        <w:rPr>
+          <w:b/>
+        </w:rPr>
+        <w:t>Bilder alt/</w:t>
+      </w:r>
+      <w:proofErr w:type="spellStart"/>
+      <w:r>
+        <w:rPr>
+          <w:b/>
+        </w:rPr>
+        <w:t>decorative</w:t>
+      </w:r>
+      <w:proofErr w:type="spellEnd"/>
+      <w:r>
+        <w:rPr>
+          <w:b/>
+        </w:rPr>
+        <w:t xml:space="preserve">: </w:t>
+      </w:r>
+      <w:r>
+        <w:br/>
+        <w:t xml:space="preserve">Alle bildene på nettsiden har en funksjon og trenger alt tekst utenom bildet på index.html som kan unngå alt tekst dersom bildet kun er ment som beskrivelse av teksten til høyre. </w:t>
+      </w:r>
+    </w:p>
+    <w:p>
+      <w:pPr>
+        <w:rPr>
+          <w:color w:val="1155CC"/>
+          <w:u w:val="single"/>
+        </w:rPr>
+      </w:pPr>
+      <w:proofErr w:type="spellStart"/>
+      <w:r>
+        <w:rPr>
+          <w:b/>
+        </w:rPr>
+        <w:t>Opengraph</w:t>
+      </w:r>
+      <w:proofErr w:type="spellEnd"/>
+      <w:r>
+        <w:rPr>
+          <w:b/>
+        </w:rPr>
+        <w:t>:</w:t>
+      </w:r>
+      <w:r>
+        <w:rPr>
+          <w:b/>
+        </w:rPr>
+        <w:br/>
+      </w:r>
+      <w:r>
+        <w:t xml:space="preserve">Har lagt inn en støtte for </w:t>
+      </w:r>
+      <w:proofErr w:type="spellStart"/>
+      <w:r>
+        <w:t>opengraph</w:t>
+      </w:r>
+      <w:proofErr w:type="spellEnd"/>
+      <w:r>
+        <w:t xml:space="preserve">, nettsiden som har blitt laget har ikke noen direkte gode elementer som enkelt kan vises fram/selges gjennom bruk av </w:t>
+      </w:r>
+      <w:proofErr w:type="spellStart"/>
+      <w:r>
+        <w:t>opengraph</w:t>
+      </w:r>
+      <w:proofErr w:type="spellEnd"/>
+      <w:r>
+        <w:t xml:space="preserve">. Har lagt til generell beskrivelse av siden og de </w:t>
+      </w:r>
+      <w:proofErr w:type="spellStart"/>
+      <w:r>
+        <w:t>basic</w:t>
+      </w:r>
+      <w:proofErr w:type="spellEnd"/>
+      <w:r>
+        <w:t xml:space="preserve"> typene som anbefales av </w:t>
+      </w:r>
+      <w:proofErr w:type="spellStart"/>
+      <w:r>
+        <w:t>opengraph</w:t>
+      </w:r>
+      <w:proofErr w:type="spellEnd"/>
+      <w:r>
+        <w:t>.</w:t>
+      </w:r>
+      <w:r>
+        <w:br/>
+      </w:r>
+      <w:hyperlink r:id="rId5">
+        <w:r>
+          <w:rPr>
+            <w:color w:val="1155CC"/>
+            <w:u w:val="single"/>
+          </w:rPr>
+          <w:t>https://ogp.me/</w:t>
+        </w:r>
+      </w:hyperlink>
+    </w:p>
+    <w:p>
+      <w:r>
+        <w:rPr>
+          <w:b/>
+        </w:rPr>
+        <w:t>Data-</w:t>
+      </w:r>
+      <w:proofErr w:type="spellStart"/>
+      <w:r>
+        <w:rPr>
+          <w:b/>
+        </w:rPr>
+        <w:t>selectors</w:t>
+      </w:r>
+      <w:proofErr w:type="spellEnd"/>
+      <w:r>
+        <w:rPr>
+          <w:b/>
+        </w:rPr>
+        <w:br/>
+      </w:r>
+      <w:r>
+        <w:t xml:space="preserve">Kriget veldig mye med å vedlikeholde og ha ikke for stor </w:t>
+      </w:r>
+      <w:proofErr w:type="spellStart"/>
+      <w:r>
+        <w:t>css</w:t>
+      </w:r>
+      <w:proofErr w:type="spellEnd"/>
+      <w:r>
+        <w:t xml:space="preserve">-fil. Mens jeg så på </w:t>
+      </w:r>
+      <w:proofErr w:type="spellStart"/>
+      <w:r>
+        <w:t>fontawesome</w:t>
+      </w:r>
+      <w:proofErr w:type="spellEnd"/>
+      <w:r>
+        <w:t xml:space="preserve"> sine nettsider så jeg noen bruke disse </w:t>
+      </w:r>
+      <w:proofErr w:type="spellStart"/>
+      <w:r>
+        <w:t>selectorene</w:t>
+      </w:r>
+      <w:proofErr w:type="spellEnd"/>
+      <w:r>
+        <w:t xml:space="preserve"> så jeg tenkte jeg skulle gjøre det selv. Brukte </w:t>
+      </w:r>
+      <w:hyperlink r:id="rId6">
+        <w:r>
+          <w:rPr>
+            <w:color w:val="1155CC"/>
+            <w:u w:val="single"/>
+          </w:rPr>
+          <w:t>https://css-tricks.com/almanac/selectors/a/attribute/</w:t>
+        </w:r>
+      </w:hyperlink>
+      <w:r>
+        <w:t xml:space="preserve"> som inspirasjon. </w:t>
+      </w:r>
+      <w:r>
+        <w:br/>
+      </w:r>
+      <w:hyperlink r:id="rId7">
+        <w:r>
+          <w:rPr>
+            <w:color w:val="1155CC"/>
+            <w:u w:val="single"/>
+          </w:rPr>
+          <w:t>https://www.shecodes.io/athena/42838-how-to-use-font-awesome-for-icons</w:t>
+        </w:r>
+      </w:hyperlink>
+      <w:r>
+        <w:t xml:space="preserve"> guiden som lærte meg om data-</w:t>
+      </w:r>
+      <w:proofErr w:type="spellStart"/>
+      <w:r>
+        <w:t>attribrutter</w:t>
+      </w:r>
+      <w:proofErr w:type="spellEnd"/>
+      <w:r>
+        <w:t>.</w:t>
+      </w:r>
+    </w:p>
+    <w:p>
+      <w:r>
+        <w:br/>
+      </w:r>
+      <w:r>
+        <w:rPr>
+          <w:b/>
+        </w:rPr>
+        <w:t xml:space="preserve">Variabler i </w:t>
+      </w:r>
+      <w:proofErr w:type="spellStart"/>
+      <w:r>
+        <w:rPr>
+          <w:b/>
+        </w:rPr>
+        <w:t>root</w:t>
+      </w:r>
+      <w:proofErr w:type="spellEnd"/>
+      <w:r>
+        <w:t xml:space="preserve"> </w:t>
+      </w:r>
+    </w:p>
+    <w:p>
+      <w:r>
+        <w:t xml:space="preserve">Tilfeldig kom jeg over å lagre variabler i </w:t>
+      </w:r>
+      <w:proofErr w:type="spellStart"/>
+      <w:r>
+        <w:t>root</w:t>
+      </w:r>
+      <w:proofErr w:type="spellEnd"/>
+      <w:r>
+        <w:t xml:space="preserve">, men vet at de å skrive en unik kode over og over i samme fil høres teit ut så tenkte det måtte da gå an å ha variabler i </w:t>
+      </w:r>
+      <w:proofErr w:type="spellStart"/>
+      <w:r>
+        <w:t>css</w:t>
+      </w:r>
+      <w:proofErr w:type="spellEnd"/>
+      <w:r>
+        <w:t xml:space="preserve"> filer. Fant en nettside som støtta nettopp det </w:t>
+      </w:r>
+      <w:r>
+        <w:br/>
+      </w:r>
+      <w:hyperlink r:id="rId8">
+        <w:r>
+          <w:rPr>
+            <w:color w:val="1155CC"/>
+            <w:u w:val="single"/>
+          </w:rPr>
+          <w:t>https://www.w3schools.com/css/css3_variables.asp</w:t>
+        </w:r>
+      </w:hyperlink>
+      <w:r>
+        <w:t xml:space="preserve"> </w:t>
+      </w:r>
+    </w:p>
+    <w:p/>
+    <w:p>
+      <w:r>
         <w:t xml:space="preserve">Kilder: </w:t>
       </w:r>
       <w:r>
@@ -59,7 +385,7 @@
       <w:r>
         <w:br/>
       </w:r>
-      <w:hyperlink r:id="rId4" w:history="1">
+      <w:hyperlink r:id="rId9" w:history="1">
         <w:r>
           <w:rPr>
             <w:rStyle w:val="Hyperkobling"/>
@@ -87,7 +413,7 @@
       <w:r>
         <w:br/>
       </w:r>
-      <w:hyperlink r:id="rId5" w:history="1">
+      <w:hyperlink r:id="rId10" w:history="1">
         <w:r>
           <w:rPr>
             <w:rStyle w:val="Hyperkobling"/>
@@ -101,7 +427,7 @@
       <w:r>
         <w:br/>
       </w:r>
-      <w:hyperlink r:id="rId6" w:history="1">
+      <w:hyperlink r:id="rId11" w:history="1">
         <w:r>
           <w:rPr>
             <w:rStyle w:val="Hyperkobling"/>
@@ -125,7 +451,7 @@
       <w:r>
         <w:br/>
       </w:r>
-      <w:hyperlink r:id="rId7" w:history="1">
+      <w:hyperlink r:id="rId12" w:history="1">
         <w:r>
           <w:rPr>
             <w:rStyle w:val="Hyperkobling"/>
@@ -140,11 +466,15 @@
         <w:br/>
       </w:r>
       <w:r>
-        <w:br/>
-      </w:r>
-      <w:proofErr w:type="spellStart"/>
-      <w:r>
-        <w:t>justifty</w:t>
+        <w:lastRenderedPageBreak/>
+        <w:br/>
+      </w:r>
+      <w:proofErr w:type="spellStart"/>
+      <w:r>
+        <w:t>J</w:t>
+      </w:r>
+      <w:r>
+        <w:t>ustifty</w:t>
       </w:r>
       <w:proofErr w:type="spellEnd"/>
       <w:r>
@@ -174,7 +504,7 @@
       <w:r>
         <w:br/>
       </w:r>
-      <w:hyperlink r:id="rId8" w:history="1">
+      <w:hyperlink r:id="rId13" w:history="1">
         <w:r>
           <w:rPr>
             <w:rStyle w:val="Hyperkobling"/>
@@ -219,7 +549,7 @@
       <w:r>
         <w:br/>
       </w:r>
-      <w:hyperlink r:id="rId9" w:history="1">
+      <w:hyperlink r:id="rId14" w:history="1">
         <w:r>
           <w:rPr>
             <w:rStyle w:val="Hyperkobling"/>
@@ -248,7 +578,7 @@
       <w:r>
         <w:br/>
       </w:r>
-      <w:hyperlink r:id="rId10" w:history="1">
+      <w:hyperlink r:id="rId15" w:history="1">
         <w:r>
           <w:rPr>
             <w:rStyle w:val="Hyperkobling"/>
@@ -259,7 +589,39 @@
       <w:r>
         <w:t xml:space="preserve"> </w:t>
       </w:r>
+      <w:r>
+        <w:br/>
+      </w:r>
+      <w:r>
+        <w:br/>
+        <w:t xml:space="preserve">Variabler i </w:t>
+      </w:r>
+      <w:proofErr w:type="spellStart"/>
+      <w:r>
+        <w:t>root</w:t>
+      </w:r>
+      <w:proofErr w:type="spellEnd"/>
+      <w:r>
+        <w:br/>
+      </w:r>
+      <w:hyperlink r:id="rId16">
+        <w:r>
+          <w:rPr>
+            <w:color w:val="1155CC"/>
+            <w:u w:val="single"/>
+          </w:rPr>
+          <w:t>https://www.w3schools.com/css/css3_variables.asp</w:t>
+        </w:r>
+      </w:hyperlink>
+      <w:r>
+        <w:rPr>
+          <w:color w:val="1155CC"/>
+          <w:u w:val="single"/>
+        </w:rPr>
+        <w:t xml:space="preserve"> </w:t>
+      </w:r>
     </w:p>
+    <w:p/>
     <w:sectPr>
       <w:pgSz w:w="11906" w:h="16838"/>
       <w:pgMar w:top="1417" w:right="1417" w:bottom="1417" w:left="1417" w:header="708" w:footer="708" w:gutter="0"/>

</xml_diff>